<commit_message>
changes to the e2e wording
</commit_message>
<xml_diff>
--- a/documentation/PLUMBAPP E2E.docx
+++ b/documentation/PLUMBAPP E2E.docx
@@ -100,20 +100,12 @@
         </w:rPr>
         <w:t xml:space="preserve"> a customer </w:t>
       </w:r>
-      <w:proofErr w:type="gramStart"/>
-      <w:r>
-        <w:rPr>
-          <w:rFonts w:ascii="Times New Roman" w:hAnsi="Times New Roman" w:cs="Times New Roman"/>
-        </w:rPr>
-        <w:t xml:space="preserve">and </w:t>
-      </w:r>
-      <w:r>
-        <w:rPr>
-          <w:rFonts w:ascii="Times New Roman" w:hAnsi="Times New Roman" w:cs="Times New Roman"/>
-        </w:rPr>
-        <w:t xml:space="preserve"> email</w:t>
-      </w:r>
-      <w:proofErr w:type="gramEnd"/>
+      <w:r>
+        <w:rPr>
+          <w:rFonts w:ascii="Times New Roman" w:hAnsi="Times New Roman" w:cs="Times New Roman"/>
+        </w:rPr>
+        <w:t>and email</w:t>
+      </w:r>
       <w:r>
         <w:rPr>
           <w:rFonts w:ascii="Times New Roman" w:hAnsi="Times New Roman" w:cs="Times New Roman"/>
@@ -365,22 +357,12 @@
         </w:rPr>
         <w:t xml:space="preserve"> and a </w:t>
       </w:r>
-      <w:proofErr w:type="gramStart"/>
-      <w:r>
-        <w:rPr>
-          <w:rFonts w:ascii="Times New Roman" w:hAnsi="Times New Roman" w:cs="Times New Roman"/>
-        </w:rPr>
-        <w:t xml:space="preserve">valid </w:t>
-      </w:r>
-      <w:bookmarkStart w:id="0" w:name="_GoBack"/>
-      <w:bookmarkEnd w:id="0"/>
-      <w:r>
-        <w:rPr>
-          <w:rFonts w:ascii="Times New Roman" w:hAnsi="Times New Roman" w:cs="Times New Roman"/>
-        </w:rPr>
-        <w:t xml:space="preserve"> password</w:t>
-      </w:r>
-      <w:proofErr w:type="gramEnd"/>
+      <w:r>
+        <w:rPr>
+          <w:rFonts w:ascii="Times New Roman" w:hAnsi="Times New Roman" w:cs="Times New Roman"/>
+        </w:rPr>
+        <w:t>valid password</w:t>
+      </w:r>
       <w:r>
         <w:rPr>
           <w:rFonts w:ascii="Times New Roman" w:hAnsi="Times New Roman" w:cs="Times New Roman"/>
@@ -772,13 +754,7 @@
         <w:rPr>
           <w:rFonts w:ascii="Times New Roman" w:hAnsi="Times New Roman" w:cs="Times New Roman"/>
         </w:rPr>
-        <w:t xml:space="preserve">On successful login </w:t>
-      </w:r>
-      <w:r>
-        <w:rPr>
-          <w:rFonts w:ascii="Times New Roman" w:hAnsi="Times New Roman" w:cs="Times New Roman"/>
-        </w:rPr>
-        <w:t>for a customer</w:t>
+        <w:t>On successful login for a customer</w:t>
       </w:r>
       <w:r>
         <w:rPr>
@@ -790,7 +766,31 @@
         <w:rPr>
           <w:rFonts w:ascii="Times New Roman" w:hAnsi="Times New Roman" w:cs="Times New Roman"/>
         </w:rPr>
-        <w:t xml:space="preserve"> you will be redirected to a page containing lists of available</w:t>
+        <w:t xml:space="preserve"> you will be redirected to a</w:t>
+      </w:r>
+      <w:r>
+        <w:rPr>
+          <w:rFonts w:ascii="Times New Roman" w:hAnsi="Times New Roman" w:cs="Times New Roman"/>
+        </w:rPr>
+        <w:t xml:space="preserve"> dashboard</w:t>
+      </w:r>
+      <w:r>
+        <w:rPr>
+          <w:rFonts w:ascii="Times New Roman" w:hAnsi="Times New Roman" w:cs="Times New Roman"/>
+        </w:rPr>
+        <w:t xml:space="preserve"> page</w:t>
+      </w:r>
+      <w:r>
+        <w:rPr>
+          <w:rFonts w:ascii="Times New Roman" w:hAnsi="Times New Roman" w:cs="Times New Roman"/>
+        </w:rPr>
+        <w:t xml:space="preserve"> notifying you to go to the “Artisan’s Galore” to see the</w:t>
+      </w:r>
+      <w:r>
+        <w:rPr>
+          <w:rFonts w:ascii="Times New Roman" w:hAnsi="Times New Roman" w:cs="Times New Roman"/>
+        </w:rPr>
+        <w:t xml:space="preserve"> available</w:t>
       </w:r>
       <w:r>
         <w:rPr>
@@ -1078,7 +1078,15 @@
         <w:rPr>
           <w:rFonts w:ascii="Times New Roman" w:hAnsi="Times New Roman" w:cs="Times New Roman"/>
         </w:rPr>
-        <w:t xml:space="preserve"> steps click on post specialization.</w:t>
+        <w:t xml:space="preserve"> steps click on the submit button</w:t>
+      </w:r>
+      <w:bookmarkStart w:id="0" w:name="_GoBack"/>
+      <w:bookmarkEnd w:id="0"/>
+      <w:r>
+        <w:rPr>
+          <w:rFonts w:ascii="Times New Roman" w:hAnsi="Times New Roman" w:cs="Times New Roman"/>
+        </w:rPr>
+        <w:t>.</w:t>
       </w:r>
     </w:p>
     <w:p>
@@ -1130,7 +1138,19 @@
         <w:rPr>
           <w:rFonts w:ascii="Times New Roman" w:hAnsi="Times New Roman" w:cs="Times New Roman"/>
         </w:rPr>
-        <w:t>successful posting by a green notification appearing on the top part of the web application.</w:t>
+        <w:t>successful posting by a green notification appearing on the top part of the web application</w:t>
+      </w:r>
+      <w:r>
+        <w:rPr>
+          <w:rFonts w:ascii="Times New Roman" w:hAnsi="Times New Roman" w:cs="Times New Roman"/>
+        </w:rPr>
+        <w:t xml:space="preserve"> then redirected to the “Artisan’s Galore webpage”</w:t>
+      </w:r>
+      <w:r>
+        <w:rPr>
+          <w:rFonts w:ascii="Times New Roman" w:hAnsi="Times New Roman" w:cs="Times New Roman"/>
+        </w:rPr>
+        <w:t>.</w:t>
       </w:r>
     </w:p>
     <w:p>
@@ -1317,6 +1337,7 @@
           <w:rFonts w:ascii="Times New Roman" w:hAnsi="Times New Roman" w:cs="Times New Roman"/>
           <w:b/>
         </w:rPr>
+        <w:lastRenderedPageBreak/>
         <w:t>Expected</w:t>
       </w:r>
     </w:p>
@@ -1330,7 +1351,6 @@
         <w:rPr>
           <w:rFonts w:ascii="Times New Roman" w:hAnsi="Times New Roman" w:cs="Times New Roman"/>
         </w:rPr>
-        <w:lastRenderedPageBreak/>
         <w:t xml:space="preserve">The posted area of specialization will be deleted and you will receive a notification telling you of </w:t>
       </w:r>
       <w:r>

</xml_diff>